<commit_message>
Added Topics and formatting
Added Heading info
</commit_message>
<xml_diff>
--- a/butter melt design doc.docx
+++ b/butter melt design doc.docx
@@ -10,6 +10,7 @@
           <w:docPartUnique/>
         </w:docPartObj>
       </w:sdtPr>
+      <w:sdtEndPr/>
       <w:sdtContent>
         <w:p>
           <w:r>
@@ -253,6 +254,7 @@
                                     <w:dataBinding w:prefixMappings="xmlns:ns0='http://schemas.openxmlformats.org/package/2006/metadata/core-properties' xmlns:ns1='http://purl.org/dc/elements/1.1/'" w:xpath="/ns0:coreProperties[1]/ns1:creator[1]" w:storeItemID="{6C3C8BC8-F283-45AE-878A-BAB7291924A1}"/>
                                     <w:text/>
                                   </w:sdtPr>
+                                  <w:sdtEndPr/>
                                   <w:sdtContent>
                                     <w:p>
                                       <w:pPr>
@@ -281,6 +283,7 @@
                                     <w:dataBinding w:prefixMappings="xmlns:ns0='http://schemas.openxmlformats.org/officeDocument/2006/extended-properties'" w:xpath="/ns0:Properties[1]/ns0:Company[1]" w:storeItemID="{6668398D-A668-4E3E-A5EB-62B293D839F1}"/>
                                     <w:text/>
                                   </w:sdtPr>
+                                  <w:sdtEndPr/>
                                   <w:sdtContent>
                                     <w:p>
                                       <w:pPr>
@@ -314,6 +317,7 @@
                                       <w:calendar w:val="gregorian"/>
                                     </w:date>
                                   </w:sdtPr>
+                                  <w:sdtEndPr/>
                                   <w:sdtContent>
                                     <w:p>
                                       <w:pPr>
@@ -391,6 +395,7 @@
                               <w:dataBinding w:prefixMappings="xmlns:ns0='http://schemas.openxmlformats.org/package/2006/metadata/core-properties' xmlns:ns1='http://purl.org/dc/elements/1.1/'" w:xpath="/ns0:coreProperties[1]/ns1:creator[1]" w:storeItemID="{6C3C8BC8-F283-45AE-878A-BAB7291924A1}"/>
                               <w:text/>
                             </w:sdtPr>
+                            <w:sdtEndPr/>
                             <w:sdtContent>
                               <w:p>
                                 <w:pPr>
@@ -419,6 +424,7 @@
                               <w:dataBinding w:prefixMappings="xmlns:ns0='http://schemas.openxmlformats.org/officeDocument/2006/extended-properties'" w:xpath="/ns0:Properties[1]/ns0:Company[1]" w:storeItemID="{6668398D-A668-4E3E-A5EB-62B293D839F1}"/>
                               <w:text/>
                             </w:sdtPr>
+                            <w:sdtEndPr/>
                             <w:sdtContent>
                               <w:p>
                                 <w:pPr>
@@ -452,6 +458,7 @@
                                 <w:calendar w:val="gregorian"/>
                               </w:date>
                             </w:sdtPr>
+                            <w:sdtEndPr/>
                             <w:sdtContent>
                               <w:p>
                                 <w:pPr>
@@ -550,6 +557,7 @@
                                   <w:dataBinding w:prefixMappings="xmlns:ns0='http://schemas.openxmlformats.org/package/2006/metadata/core-properties' xmlns:ns1='http://purl.org/dc/elements/1.1/'" w:xpath="/ns0:coreProperties[1]/ns1:title[1]" w:storeItemID="{6C3C8BC8-F283-45AE-878A-BAB7291924A1}"/>
                                   <w:text/>
                                 </w:sdtPr>
+                                <w:sdtEndPr/>
                                 <w:sdtContent>
                                   <w:p>
                                     <w:pPr>
@@ -606,6 +614,7 @@
                             <w:dataBinding w:prefixMappings="xmlns:ns0='http://schemas.openxmlformats.org/package/2006/metadata/core-properties' xmlns:ns1='http://purl.org/dc/elements/1.1/'" w:xpath="/ns0:coreProperties[1]/ns1:title[1]" w:storeItemID="{6C3C8BC8-F283-45AE-878A-BAB7291924A1}"/>
                             <w:text/>
                           </w:sdtPr>
+                          <w:sdtEndPr/>
                           <w:sdtContent>
                             <w:p>
                               <w:pPr>
@@ -713,53 +722,201 @@
       </w:pPr>
       <w:r>
         <w:lastRenderedPageBreak/>
+        <w:t>About the game</w:t>
+      </w:r>
+    </w:p>
+    <w:p>
+      <w:pPr>
+        <w:pStyle w:val="Heading2"/>
+      </w:pPr>
+      <w:r>
         <w:t>Genre</w:t>
       </w:r>
     </w:p>
+    <w:p>
+      <w:r>
+        <w:t>FOOOOOOOOOOOOOOOD!</w:t>
+      </w:r>
+    </w:p>
+    <w:p>
+      <w:r>
+        <w:t>Butter melt is an arcade food game. This game is about trying to keep a stick of butter (as well as other items traditionally kept cold) from melting on a hot summer day for as long as possibl</w:t>
+      </w:r>
+      <w:r>
+        <w:t>e.</w:t>
+      </w:r>
+    </w:p>
+    <w:p>
+      <w:pPr>
+        <w:pStyle w:val="Heading2"/>
+      </w:pPr>
+      <w:r>
+        <w:t>Target Audience</w:t>
+      </w:r>
+    </w:p>
+    <w:p>
+      <w:r>
+        <w:t>Everyone who has delt with the frustration of keeping something out of the fridge to long</w:t>
+      </w:r>
+    </w:p>
+    <w:p>
+      <w:pPr>
+        <w:pStyle w:val="Heading2"/>
+      </w:pPr>
+      <w:r>
+        <w:t>Key features &amp; Mechanics</w:t>
+      </w:r>
+    </w:p>
     <w:p/>
+    <w:p>
+      <w:pPr>
+        <w:pStyle w:val="Heading2"/>
+      </w:pPr>
+      <w:r>
+        <w:t>Game Flow</w:t>
+      </w:r>
+    </w:p>
+    <w:p>
+      <w:pPr>
+        <w:pStyle w:val="Heading2"/>
+      </w:pPr>
+      <w:r>
+        <w:t>Screen Flow</w:t>
+      </w:r>
+    </w:p>
+    <w:p/>
+    <w:p>
+      <w:pPr>
+        <w:pStyle w:val="Heading2"/>
+      </w:pPr>
+      <w:r>
+        <w:t>Target Platform</w:t>
+      </w:r>
+    </w:p>
+    <w:p>
+      <w:pPr>
+        <w:pStyle w:val="Heading2"/>
+      </w:pPr>
+    </w:p>
+    <w:p>
+      <w:pPr>
+        <w:pStyle w:val="Heading2"/>
+      </w:pPr>
+      <w:r>
+        <w:t>Competitors</w:t>
+      </w:r>
+    </w:p>
+    <w:p>
+      <w:pPr>
+        <w:pStyle w:val="Heading2"/>
+      </w:pPr>
+    </w:p>
     <w:p>
       <w:pPr>
         <w:pStyle w:val="Heading1"/>
       </w:pPr>
       <w:r>
-        <w:t>Target Audience</w:t>
-      </w:r>
+        <w:t>Tech</w:t>
+      </w:r>
+    </w:p>
+    <w:p>
+      <w:pPr>
+        <w:pStyle w:val="Heading2"/>
+      </w:pPr>
+      <w:r>
+        <w:t>Game Assets</w:t>
+      </w:r>
+    </w:p>
+    <w:p>
+      <w:pPr>
+        <w:pStyle w:val="Heading3"/>
+      </w:pPr>
+      <w:r>
+        <w:t>Sprites</w:t>
+      </w:r>
+    </w:p>
+    <w:p>
+      <w:proofErr w:type="spellStart"/>
+      <w:r>
+        <w:t>ifgsjk</w:t>
+      </w:r>
+      <w:proofErr w:type="spellEnd"/>
+    </w:p>
+    <w:p>
+      <w:pPr>
+        <w:pStyle w:val="Heading3"/>
+      </w:pPr>
+      <w:r>
+        <w:t>Audio</w:t>
+      </w:r>
+    </w:p>
+    <w:p>
+      <w:proofErr w:type="spellStart"/>
+      <w:r>
+        <w:t>Fjsekl;m</w:t>
+      </w:r>
+      <w:proofErr w:type="spellEnd"/>
     </w:p>
     <w:p/>
     <w:p>
       <w:pPr>
-        <w:pStyle w:val="Heading1"/>
+        <w:pStyle w:val="Heading2"/>
       </w:pPr>
       <w:r>
-        <w:t>Key features &amp; Mechanics</w:t>
-      </w:r>
-    </w:p>
-    <w:p/>
+        <w:t>Camera Information</w:t>
+      </w:r>
+    </w:p>
+    <w:p>
+      <w:r>
+        <w:t>Isometric camera</w:t>
+      </w:r>
+      <w:r>
+        <w:t>,</w:t>
+      </w:r>
+      <w:r>
+        <w:t xml:space="preserve"> </w:t>
+      </w:r>
+      <w:r>
+        <w:t xml:space="preserve">3D </w:t>
+      </w:r>
+      <w:r>
+        <w:t xml:space="preserve">thanks </w:t>
+      </w:r>
+      <w:r>
+        <w:t>to the drawing, but not in programming</w:t>
+      </w:r>
+      <w:r>
+        <w:t>.</w:t>
+      </w:r>
+    </w:p>
     <w:p>
       <w:pPr>
-        <w:pStyle w:val="Heading1"/>
+        <w:pStyle w:val="Heading2"/>
       </w:pPr>
       <w:r>
-        <w:t>Sketches of Game</w:t>
-      </w:r>
-    </w:p>
-    <w:p/>
+        <w:t>Sketches</w:t>
+      </w:r>
+    </w:p>
+    <w:p>
+      <w:r>
+        <w:t>L</w:t>
+      </w:r>
+      <w:r>
+        <w:t>ike</w:t>
+      </w:r>
+    </w:p>
     <w:p>
       <w:pPr>
-        <w:pStyle w:val="Heading1"/>
+        <w:pStyle w:val="Heading2"/>
       </w:pPr>
       <w:r>
-        <w:t>Target Platform</w:t>
-      </w:r>
-    </w:p>
-    <w:p/>
+        <w:t>Limits</w:t>
+      </w:r>
+    </w:p>
     <w:p>
       <w:pPr>
-        <w:pStyle w:val="Heading1"/>
+        <w:pStyle w:val="Heading2"/>
       </w:pPr>
-      <w:r>
-        <w:t>Competitors</w:t>
-      </w:r>
     </w:p>
     <w:p/>
     <w:p/>
@@ -1176,16 +1333,21 @@
   <w:style w:type="paragraph" w:default="1" w:styleId="Normal">
     <w:name w:val="Normal"/>
     <w:qFormat/>
-    <w:rsid w:val="00AC043A"/>
+    <w:rsid w:val="00941C18"/>
+    <w:rPr>
+      <w:rFonts w:ascii="Times New Roman" w:hAnsi="Times New Roman"/>
+      <w:sz w:val="24"/>
+    </w:rPr>
   </w:style>
   <w:style w:type="paragraph" w:styleId="Heading1">
     <w:name w:val="heading 1"/>
     <w:basedOn w:val="Normal"/>
     <w:next w:val="Normal"/>
     <w:link w:val="Heading1Char"/>
+    <w:autoRedefine/>
     <w:uiPriority w:val="9"/>
     <w:qFormat/>
-    <w:rsid w:val="00AC043A"/>
+    <w:rsid w:val="005E7F5B"/>
     <w:pPr>
       <w:keepNext/>
       <w:keepLines/>
@@ -1193,9 +1355,9 @@
       <w:outlineLvl w:val="0"/>
     </w:pPr>
     <w:rPr>
-      <w:rFonts w:asciiTheme="majorHAnsi" w:eastAsiaTheme="majorEastAsia" w:hAnsiTheme="majorHAnsi" w:cstheme="majorBidi"/>
-      <w:color w:val="2F5496" w:themeColor="accent1" w:themeShade="BF"/>
-      <w:sz w:val="32"/>
+      <w:rFonts w:eastAsiaTheme="majorEastAsia" w:cstheme="majorBidi"/>
+      <w:b/>
+      <w:sz w:val="36"/>
       <w:szCs w:val="32"/>
     </w:rPr>
   </w:style>
@@ -1204,11 +1366,11 @@
     <w:basedOn w:val="Normal"/>
     <w:next w:val="Normal"/>
     <w:link w:val="Heading2Char"/>
+    <w:autoRedefine/>
     <w:uiPriority w:val="9"/>
-    <w:semiHidden/>
     <w:unhideWhenUsed/>
     <w:qFormat/>
-    <w:rsid w:val="00AC043A"/>
+    <w:rsid w:val="00052A14"/>
     <w:pPr>
       <w:keepNext/>
       <w:keepLines/>
@@ -1216,10 +1378,11 @@
       <w:outlineLvl w:val="1"/>
     </w:pPr>
     <w:rPr>
-      <w:rFonts w:asciiTheme="majorHAnsi" w:eastAsiaTheme="majorEastAsia" w:hAnsiTheme="majorHAnsi" w:cstheme="majorBidi"/>
+      <w:rFonts w:eastAsiaTheme="majorEastAsia" w:cstheme="majorBidi"/>
       <w:color w:val="404040" w:themeColor="text1" w:themeTint="BF"/>
-      <w:sz w:val="28"/>
+      <w:sz w:val="32"/>
       <w:szCs w:val="28"/>
+      <w:u w:val="single"/>
     </w:rPr>
   </w:style>
   <w:style w:type="paragraph" w:styleId="Heading3">
@@ -1228,10 +1391,9 @@
     <w:next w:val="Normal"/>
     <w:link w:val="Heading3Char"/>
     <w:uiPriority w:val="9"/>
-    <w:semiHidden/>
     <w:unhideWhenUsed/>
     <w:qFormat/>
-    <w:rsid w:val="00AC043A"/>
+    <w:rsid w:val="00F07855"/>
     <w:pPr>
       <w:keepNext/>
       <w:keepLines/>
@@ -1239,9 +1401,9 @@
       <w:outlineLvl w:val="2"/>
     </w:pPr>
     <w:rPr>
-      <w:rFonts w:asciiTheme="majorHAnsi" w:eastAsiaTheme="majorEastAsia" w:hAnsiTheme="majorHAnsi" w:cstheme="majorBidi"/>
+      <w:rFonts w:eastAsiaTheme="majorEastAsia" w:cstheme="majorBidi"/>
       <w:color w:val="44546A" w:themeColor="text2"/>
-      <w:sz w:val="24"/>
+      <w:sz w:val="28"/>
       <w:szCs w:val="24"/>
     </w:rPr>
   </w:style>
@@ -1437,11 +1599,11 @@
     <w:basedOn w:val="DefaultParagraphFont"/>
     <w:link w:val="Heading1"/>
     <w:uiPriority w:val="9"/>
-    <w:rsid w:val="00AC043A"/>
-    <w:rPr>
-      <w:rFonts w:asciiTheme="majorHAnsi" w:eastAsiaTheme="majorEastAsia" w:hAnsiTheme="majorHAnsi" w:cstheme="majorBidi"/>
-      <w:color w:val="2F5496" w:themeColor="accent1" w:themeShade="BF"/>
-      <w:sz w:val="32"/>
+    <w:rsid w:val="005E7F5B"/>
+    <w:rPr>
+      <w:rFonts w:ascii="Times New Roman" w:eastAsiaTheme="majorEastAsia" w:hAnsi="Times New Roman" w:cstheme="majorBidi"/>
+      <w:b/>
+      <w:sz w:val="36"/>
       <w:szCs w:val="32"/>
     </w:rPr>
   </w:style>
@@ -1484,13 +1646,13 @@
     <w:basedOn w:val="DefaultParagraphFont"/>
     <w:link w:val="Heading2"/>
     <w:uiPriority w:val="9"/>
-    <w:semiHidden/>
-    <w:rsid w:val="00AC043A"/>
-    <w:rPr>
-      <w:rFonts w:asciiTheme="majorHAnsi" w:eastAsiaTheme="majorEastAsia" w:hAnsiTheme="majorHAnsi" w:cstheme="majorBidi"/>
+    <w:rsid w:val="00052A14"/>
+    <w:rPr>
+      <w:rFonts w:ascii="Times New Roman" w:eastAsiaTheme="majorEastAsia" w:hAnsi="Times New Roman" w:cstheme="majorBidi"/>
       <w:color w:val="404040" w:themeColor="text1" w:themeTint="BF"/>
-      <w:sz w:val="28"/>
+      <w:sz w:val="32"/>
       <w:szCs w:val="28"/>
+      <w:u w:val="single"/>
     </w:rPr>
   </w:style>
   <w:style w:type="character" w:customStyle="1" w:styleId="Heading3Char">
@@ -1498,12 +1660,11 @@
     <w:basedOn w:val="DefaultParagraphFont"/>
     <w:link w:val="Heading3"/>
     <w:uiPriority w:val="9"/>
-    <w:semiHidden/>
-    <w:rsid w:val="00AC043A"/>
-    <w:rPr>
-      <w:rFonts w:asciiTheme="majorHAnsi" w:eastAsiaTheme="majorEastAsia" w:hAnsiTheme="majorHAnsi" w:cstheme="majorBidi"/>
+    <w:rsid w:val="00F07855"/>
+    <w:rPr>
+      <w:rFonts w:ascii="Times New Roman" w:eastAsiaTheme="majorEastAsia" w:hAnsi="Times New Roman" w:cstheme="majorBidi"/>
       <w:color w:val="44546A" w:themeColor="text2"/>
-      <w:sz w:val="24"/>
+      <w:sz w:val="28"/>
       <w:szCs w:val="24"/>
     </w:rPr>
   </w:style>
@@ -1632,7 +1793,6 @@
     </w:pPr>
     <w:rPr>
       <w:rFonts w:asciiTheme="majorHAnsi" w:eastAsiaTheme="majorEastAsia" w:hAnsiTheme="majorHAnsi" w:cstheme="majorBidi"/>
-      <w:sz w:val="24"/>
       <w:szCs w:val="24"/>
     </w:rPr>
   </w:style>

</xml_diff>

<commit_message>
Update butter melt design doc.docx
</commit_message>
<xml_diff>
--- a/butter melt design doc.docx
+++ b/butter melt design doc.docx
@@ -740,10 +740,7 @@
     </w:p>
     <w:p>
       <w:r>
-        <w:t>Butter melt is an arcade food game. This game is about trying to keep a stick of butter (as well as other items traditionally kept cold) from melting on a hot summer day for as long as possibl</w:t>
-      </w:r>
-      <w:r>
-        <w:t>e.</w:t>
+        <w:t>Butter melt is an arcade food game. This game is about trying to keep a stick of butter (as well as other items traditionally kept cold) from melting on a hot summer day for as long as possible.</w:t>
       </w:r>
     </w:p>
     <w:p>
@@ -756,7 +753,12 @@
     </w:p>
     <w:p>
       <w:r>
-        <w:t>Everyone who has delt with the frustration of keeping something out of the fridge to long</w:t>
+        <w:t>Everyone who has delt with the frustration of keeping something out of the fridge too long</w:t>
+      </w:r>
+    </w:p>
+    <w:p>
+      <w:r>
+        <w:t>ANYONE with free time</w:t>
       </w:r>
     </w:p>
     <w:p>
@@ -767,7 +769,11 @@
         <w:t>Key features &amp; Mechanics</w:t>
       </w:r>
     </w:p>
-    <w:p/>
+    <w:p>
+      <w:r>
+        <w:t xml:space="preserve">The player must use items to either stop a stick of butter from melting or cause it to melt. The player will gain coins the longer the butter is kept alive. These coins will allow the player to purchase items to make keeping the butter alive easier. These items can include a fan, wind, ice storm, snow, lower temperature, heat wave, hot breeze, heater, oven, or fire.  </w:t>
+      </w:r>
+    </w:p>
     <w:p>
       <w:pPr>
         <w:pStyle w:val="Heading2"/>
@@ -859,9 +865,11 @@
       </w:r>
     </w:p>
     <w:p>
+      <w:proofErr w:type="spellStart"/>
       <w:r>
         <w:t>ifgsjk</w:t>
       </w:r>
+      <w:proofErr w:type="spellEnd"/>
     </w:p>
     <w:p>
       <w:pPr>
@@ -872,9 +880,13 @@
       </w:r>
     </w:p>
     <w:p>
+      <w:proofErr w:type="spellStart"/>
+      <w:proofErr w:type="gramStart"/>
       <w:r>
         <w:t>Fjsekl;m</w:t>
       </w:r>
+      <w:proofErr w:type="spellEnd"/>
+      <w:proofErr w:type="gramEnd"/>
     </w:p>
     <w:p/>
     <w:p>
@@ -882,30 +894,13 @@
         <w:pStyle w:val="Heading2"/>
       </w:pPr>
       <w:r>
+        <w:lastRenderedPageBreak/>
         <w:t>Camera Information</w:t>
       </w:r>
     </w:p>
     <w:p>
       <w:r>
-        <w:t>Isometric camera</w:t>
-      </w:r>
-      <w:r>
-        <w:t>,</w:t>
-      </w:r>
-      <w:r>
-        <w:t xml:space="preserve"> </w:t>
-      </w:r>
-      <w:r>
-        <w:t xml:space="preserve">3D </w:t>
-      </w:r>
-      <w:r>
-        <w:t xml:space="preserve">thanks </w:t>
-      </w:r>
-      <w:r>
-        <w:t>to the drawing, but not in programming</w:t>
-      </w:r>
-      <w:r>
-        <w:t>.</w:t>
+        <w:t>Isometric camera, 3D thanks to the drawing, but not in programming.</w:t>
       </w:r>
     </w:p>
     <w:p>
@@ -918,10 +913,7 @@
     </w:p>
     <w:p>
       <w:r>
-        <w:t>L</w:t>
-      </w:r>
-      <w:r>
-        <w:t>ike</w:t>
+        <w:t>Like</w:t>
       </w:r>
     </w:p>
     <w:p>
@@ -929,20 +921,12 @@
         <w:pStyle w:val="Heading2"/>
       </w:pPr>
       <w:r>
-        <w:lastRenderedPageBreak/>
         <w:t>Limits</w:t>
       </w:r>
     </w:p>
     <w:p>
       <w:pPr>
         <w:pStyle w:val="Heading2"/>
-      </w:pPr>
-    </w:p>
-    <w:p/>
-    <w:p/>
-    <w:p>
-      <w:pPr>
-        <w:pStyle w:val="Heading1"/>
       </w:pPr>
     </w:p>
     <w:sectPr>

</xml_diff>

<commit_message>
Added several images to doc
</commit_message>
<xml_diff>
--- a/butter melt design doc.docx
+++ b/butter melt design doc.docx
@@ -297,7 +297,21 @@
                                         <w:rPr>
                                           <w:color w:val="FFFFFF" w:themeColor="background1"/>
                                         </w:rPr>
-                                        <w:t>To The Moon</w:t>
+                                        <w:t xml:space="preserve">To </w:t>
+                                      </w:r>
+                                      <w:proofErr w:type="gramStart"/>
+                                      <w:r>
+                                        <w:rPr>
+                                          <w:color w:val="FFFFFF" w:themeColor="background1"/>
+                                        </w:rPr>
+                                        <w:t>The</w:t>
+                                      </w:r>
+                                      <w:proofErr w:type="gramEnd"/>
+                                      <w:r>
+                                        <w:rPr>
+                                          <w:color w:val="FFFFFF" w:themeColor="background1"/>
+                                        </w:rPr>
+                                        <w:t xml:space="preserve"> Moon</w:t>
                                       </w:r>
                                     </w:p>
                                   </w:sdtContent>
@@ -438,7 +452,21 @@
                                   <w:rPr>
                                     <w:color w:val="FFFFFF" w:themeColor="background1"/>
                                   </w:rPr>
-                                  <w:t>To The Moon</w:t>
+                                  <w:t xml:space="preserve">To </w:t>
+                                </w:r>
+                                <w:proofErr w:type="gramStart"/>
+                                <w:r>
+                                  <w:rPr>
+                                    <w:color w:val="FFFFFF" w:themeColor="background1"/>
+                                  </w:rPr>
+                                  <w:t>The</w:t>
+                                </w:r>
+                                <w:proofErr w:type="gramEnd"/>
+                                <w:r>
+                                  <w:rPr>
+                                    <w:color w:val="FFFFFF" w:themeColor="background1"/>
+                                  </w:rPr>
+                                  <w:t xml:space="preserve"> Moon</w:t>
                                 </w:r>
                               </w:p>
                             </w:sdtContent>
@@ -816,7 +844,15 @@
     </w:p>
     <w:p>
       <w:r>
-        <w:t xml:space="preserve">Butter melt is in the casual genre. Similar to games such as Plants vs Zombies, the game has a small challenge and is easy to learn. In </w:t>
+        <w:t xml:space="preserve">Butter melt is in the casual genre. </w:t>
+      </w:r>
+      <w:proofErr w:type="gramStart"/>
+      <w:r>
+        <w:t>Similar to</w:t>
+      </w:r>
+      <w:proofErr w:type="gramEnd"/>
+      <w:r>
+        <w:t xml:space="preserve"> games such as Plants vs Zombies, the game has a small challenge and is easy to learn. In </w:t>
       </w:r>
       <w:r>
         <w:t>general,</w:t>
@@ -858,7 +894,61 @@
         <w:t>Anyone who can sympathize with Buzz, the poor guy who forgot the butter.</w:t>
       </w:r>
     </w:p>
-    <w:p/>
+    <w:p>
+      <w:r>
+        <w:rPr>
+          <w:noProof/>
+        </w:rPr>
+        <w:drawing>
+          <wp:inline distT="0" distB="0" distL="0" distR="0" wp14:anchorId="6627B4A8" wp14:editId="576F8E07">
+            <wp:extent cx="504825" cy="760730"/>
+            <wp:effectExtent l="0" t="0" r="9525" b="1270"/>
+            <wp:docPr id="1" name="Picture 1"/>
+            <wp:cNvGraphicFramePr>
+              <a:graphicFrameLocks xmlns:a="http://schemas.openxmlformats.org/drawingml/2006/main" noChangeAspect="1"/>
+            </wp:cNvGraphicFramePr>
+            <a:graphic xmlns:a="http://schemas.openxmlformats.org/drawingml/2006/main">
+              <a:graphicData uri="http://schemas.openxmlformats.org/drawingml/2006/picture">
+                <pic:pic xmlns:pic="http://schemas.openxmlformats.org/drawingml/2006/picture">
+                  <pic:nvPicPr>
+                    <pic:cNvPr id="0" name="Picture 1"/>
+                    <pic:cNvPicPr>
+                      <a:picLocks noChangeAspect="1" noChangeArrowheads="1"/>
+                    </pic:cNvPicPr>
+                  </pic:nvPicPr>
+                  <pic:blipFill>
+                    <a:blip r:embed="rId8">
+                      <a:extLst>
+                        <a:ext uri="{28A0092B-C50C-407E-A947-70E740481C1C}">
+                          <a14:useLocalDpi xmlns:a14="http://schemas.microsoft.com/office/drawing/2010/main" val="0"/>
+                        </a:ext>
+                      </a:extLst>
+                    </a:blip>
+                    <a:srcRect/>
+                    <a:stretch>
+                      <a:fillRect/>
+                    </a:stretch>
+                  </pic:blipFill>
+                  <pic:spPr bwMode="auto">
+                    <a:xfrm>
+                      <a:off x="0" y="0"/>
+                      <a:ext cx="504825" cy="760730"/>
+                    </a:xfrm>
+                    <a:prstGeom prst="rect">
+                      <a:avLst/>
+                    </a:prstGeom>
+                    <a:noFill/>
+                    <a:ln>
+                      <a:noFill/>
+                    </a:ln>
+                  </pic:spPr>
+                </pic:pic>
+              </a:graphicData>
+            </a:graphic>
+          </wp:inline>
+        </w:drawing>
+      </w:r>
+    </w:p>
     <w:p>
       <w:pPr>
         <w:rPr>
@@ -998,7 +1088,62 @@
     </w:p>
     <w:p>
       <w:r>
-        <w:t>Start screen</w:t>
+        <w:t>Menu Screen Background</w:t>
+      </w:r>
+    </w:p>
+    <w:p>
+      <w:r>
+        <w:rPr>
+          <w:noProof/>
+        </w:rPr>
+        <w:drawing>
+          <wp:inline distT="0" distB="0" distL="0" distR="0" wp14:anchorId="504DB602" wp14:editId="39754593">
+            <wp:extent cx="1057714" cy="1587398"/>
+            <wp:effectExtent l="0" t="0" r="9525" b="0"/>
+            <wp:docPr id="4" name="Picture 4"/>
+            <wp:cNvGraphicFramePr>
+              <a:graphicFrameLocks xmlns:a="http://schemas.openxmlformats.org/drawingml/2006/main" noChangeAspect="1"/>
+            </wp:cNvGraphicFramePr>
+            <a:graphic xmlns:a="http://schemas.openxmlformats.org/drawingml/2006/main">
+              <a:graphicData uri="http://schemas.openxmlformats.org/drawingml/2006/picture">
+                <pic:pic xmlns:pic="http://schemas.openxmlformats.org/drawingml/2006/picture">
+                  <pic:nvPicPr>
+                    <pic:cNvPr id="0" name="Picture 4"/>
+                    <pic:cNvPicPr>
+                      <a:picLocks noChangeAspect="1" noChangeArrowheads="1"/>
+                    </pic:cNvPicPr>
+                  </pic:nvPicPr>
+                  <pic:blipFill>
+                    <a:blip r:embed="rId9" cstate="print">
+                      <a:extLst>
+                        <a:ext uri="{28A0092B-C50C-407E-A947-70E740481C1C}">
+                          <a14:useLocalDpi xmlns:a14="http://schemas.microsoft.com/office/drawing/2010/main" val="0"/>
+                        </a:ext>
+                      </a:extLst>
+                    </a:blip>
+                    <a:srcRect/>
+                    <a:stretch>
+                      <a:fillRect/>
+                    </a:stretch>
+                  </pic:blipFill>
+                  <pic:spPr bwMode="auto">
+                    <a:xfrm>
+                      <a:off x="0" y="0"/>
+                      <a:ext cx="1057714" cy="1587398"/>
+                    </a:xfrm>
+                    <a:prstGeom prst="rect">
+                      <a:avLst/>
+                    </a:prstGeom>
+                    <a:noFill/>
+                    <a:ln>
+                      <a:noFill/>
+                    </a:ln>
+                  </pic:spPr>
+                </pic:pic>
+              </a:graphicData>
+            </a:graphic>
+          </wp:inline>
+        </w:drawing>
       </w:r>
     </w:p>
     <w:p>
@@ -1008,7 +1153,178 @@
     </w:p>
     <w:p>
       <w:r>
+        <w:rPr>
+          <w:noProof/>
+        </w:rPr>
+        <w:drawing>
+          <wp:inline distT="0" distB="0" distL="0" distR="0" wp14:anchorId="3956473D" wp14:editId="3DF7C614">
+            <wp:extent cx="1325204" cy="1988843"/>
+            <wp:effectExtent l="0" t="0" r="8890" b="0"/>
+            <wp:docPr id="6" name="Picture 6"/>
+            <wp:cNvGraphicFramePr>
+              <a:graphicFrameLocks xmlns:a="http://schemas.openxmlformats.org/drawingml/2006/main" noChangeAspect="1"/>
+            </wp:cNvGraphicFramePr>
+            <a:graphic xmlns:a="http://schemas.openxmlformats.org/drawingml/2006/main">
+              <a:graphicData uri="http://schemas.openxmlformats.org/drawingml/2006/picture">
+                <pic:pic xmlns:pic="http://schemas.openxmlformats.org/drawingml/2006/picture">
+                  <pic:nvPicPr>
+                    <pic:cNvPr id="0" name="Picture 6"/>
+                    <pic:cNvPicPr>
+                      <a:picLocks noChangeAspect="1" noChangeArrowheads="1"/>
+                    </pic:cNvPicPr>
+                  </pic:nvPicPr>
+                  <pic:blipFill>
+                    <a:blip r:embed="rId10">
+                      <a:extLst>
+                        <a:ext uri="{28A0092B-C50C-407E-A947-70E740481C1C}">
+                          <a14:useLocalDpi xmlns:a14="http://schemas.microsoft.com/office/drawing/2010/main" val="0"/>
+                        </a:ext>
+                      </a:extLst>
+                    </a:blip>
+                    <a:srcRect/>
+                    <a:stretch>
+                      <a:fillRect/>
+                    </a:stretch>
+                  </pic:blipFill>
+                  <pic:spPr bwMode="auto">
+                    <a:xfrm>
+                      <a:off x="0" y="0"/>
+                      <a:ext cx="1343977" cy="2017018"/>
+                    </a:xfrm>
+                    <a:prstGeom prst="rect">
+                      <a:avLst/>
+                    </a:prstGeom>
+                    <a:noFill/>
+                    <a:ln>
+                      <a:noFill/>
+                    </a:ln>
+                  </pic:spPr>
+                </pic:pic>
+              </a:graphicData>
+            </a:graphic>
+          </wp:inline>
+        </w:drawing>
+      </w:r>
+    </w:p>
+    <w:p>
+      <w:r>
+        <w:t>Start</w:t>
+      </w:r>
+    </w:p>
+    <w:p>
+      <w:r>
+        <w:rPr>
+          <w:noProof/>
+        </w:rPr>
+        <w:drawing>
+          <wp:inline distT="0" distB="0" distL="0" distR="0" wp14:anchorId="085F81D2" wp14:editId="530415E0">
+            <wp:extent cx="1023620" cy="1536700"/>
+            <wp:effectExtent l="0" t="0" r="5080" b="6350"/>
+            <wp:docPr id="5" name="Picture 5"/>
+            <wp:cNvGraphicFramePr>
+              <a:graphicFrameLocks xmlns:a="http://schemas.openxmlformats.org/drawingml/2006/main" noChangeAspect="1"/>
+            </wp:cNvGraphicFramePr>
+            <a:graphic xmlns:a="http://schemas.openxmlformats.org/drawingml/2006/main">
+              <a:graphicData uri="http://schemas.openxmlformats.org/drawingml/2006/picture">
+                <pic:pic xmlns:pic="http://schemas.openxmlformats.org/drawingml/2006/picture">
+                  <pic:nvPicPr>
+                    <pic:cNvPr id="0" name="Picture 5"/>
+                    <pic:cNvPicPr>
+                      <a:picLocks noChangeAspect="1" noChangeArrowheads="1"/>
+                    </pic:cNvPicPr>
+                  </pic:nvPicPr>
+                  <pic:blipFill>
+                    <a:blip r:embed="rId11" cstate="print">
+                      <a:extLst>
+                        <a:ext uri="{28A0092B-C50C-407E-A947-70E740481C1C}">
+                          <a14:useLocalDpi xmlns:a14="http://schemas.microsoft.com/office/drawing/2010/main" val="0"/>
+                        </a:ext>
+                      </a:extLst>
+                    </a:blip>
+                    <a:srcRect/>
+                    <a:stretch>
+                      <a:fillRect/>
+                    </a:stretch>
+                  </pic:blipFill>
+                  <pic:spPr bwMode="auto">
+                    <a:xfrm>
+                      <a:off x="0" y="0"/>
+                      <a:ext cx="1023620" cy="1536700"/>
+                    </a:xfrm>
+                    <a:prstGeom prst="rect">
+                      <a:avLst/>
+                    </a:prstGeom>
+                    <a:noFill/>
+                    <a:ln>
+                      <a:noFill/>
+                    </a:ln>
+                  </pic:spPr>
+                </pic:pic>
+              </a:graphicData>
+            </a:graphic>
+          </wp:inline>
+        </w:drawing>
+      </w:r>
+    </w:p>
+    <w:p>
+      <w:r>
         <w:t>Credits</w:t>
+      </w:r>
+    </w:p>
+    <w:p>
+      <w:r>
+        <w:rPr>
+          <w:noProof/>
+        </w:rPr>
+        <w:lastRenderedPageBreak/>
+        <w:drawing>
+          <wp:inline distT="0" distB="0" distL="0" distR="0" wp14:anchorId="20738DAD" wp14:editId="21A191AB">
+            <wp:extent cx="1472026" cy="2209190"/>
+            <wp:effectExtent l="0" t="0" r="0" b="635"/>
+            <wp:docPr id="7" name="Picture 7"/>
+            <wp:cNvGraphicFramePr>
+              <a:graphicFrameLocks xmlns:a="http://schemas.openxmlformats.org/drawingml/2006/main" noChangeAspect="1"/>
+            </wp:cNvGraphicFramePr>
+            <a:graphic xmlns:a="http://schemas.openxmlformats.org/drawingml/2006/main">
+              <a:graphicData uri="http://schemas.openxmlformats.org/drawingml/2006/picture">
+                <pic:pic xmlns:pic="http://schemas.openxmlformats.org/drawingml/2006/picture">
+                  <pic:nvPicPr>
+                    <pic:cNvPr id="0" name="Picture 7"/>
+                    <pic:cNvPicPr>
+                      <a:picLocks noChangeAspect="1" noChangeArrowheads="1"/>
+                    </pic:cNvPicPr>
+                  </pic:nvPicPr>
+                  <pic:blipFill>
+                    <a:blip r:embed="rId12">
+                      <a:extLst>
+                        <a:ext uri="{28A0092B-C50C-407E-A947-70E740481C1C}">
+                          <a14:useLocalDpi xmlns:a14="http://schemas.microsoft.com/office/drawing/2010/main" val="0"/>
+                        </a:ext>
+                      </a:extLst>
+                    </a:blip>
+                    <a:srcRect/>
+                    <a:stretch>
+                      <a:fillRect/>
+                    </a:stretch>
+                  </pic:blipFill>
+                  <pic:spPr bwMode="auto">
+                    <a:xfrm>
+                      <a:off x="0" y="0"/>
+                      <a:ext cx="1475257" cy="2214039"/>
+                    </a:xfrm>
+                    <a:prstGeom prst="rect">
+                      <a:avLst/>
+                    </a:prstGeom>
+                    <a:noFill/>
+                    <a:ln>
+                      <a:noFill/>
+                    </a:ln>
+                  </pic:spPr>
+                </pic:pic>
+              </a:graphicData>
+            </a:graphic>
+          </wp:inline>
+        </w:drawing>
       </w:r>
     </w:p>
     <w:p>
@@ -1196,10 +1512,12 @@
     </w:p>
     <w:p>
       <w:proofErr w:type="spellStart"/>
+      <w:proofErr w:type="gramStart"/>
       <w:r>
         <w:t>Fjsekl;m</w:t>
       </w:r>
       <w:proofErr w:type="spellEnd"/>
+      <w:proofErr w:type="gramEnd"/>
     </w:p>
     <w:p/>
     <w:p>

</xml_diff>

<commit_message>
added how to play
</commit_message>
<xml_diff>
--- a/butter melt design doc.docx
+++ b/butter melt design doc.docx
@@ -297,21 +297,7 @@
                                         <w:rPr>
                                           <w:color w:val="FFFFFF" w:themeColor="background1"/>
                                         </w:rPr>
-                                        <w:t xml:space="preserve">To </w:t>
-                                      </w:r>
-                                      <w:proofErr w:type="gramStart"/>
-                                      <w:r>
-                                        <w:rPr>
-                                          <w:color w:val="FFFFFF" w:themeColor="background1"/>
-                                        </w:rPr>
-                                        <w:t>The</w:t>
-                                      </w:r>
-                                      <w:proofErr w:type="gramEnd"/>
-                                      <w:r>
-                                        <w:rPr>
-                                          <w:color w:val="FFFFFF" w:themeColor="background1"/>
-                                        </w:rPr>
-                                        <w:t xml:space="preserve"> Moon</w:t>
+                                        <w:t>To The Moon</w:t>
                                       </w:r>
                                     </w:p>
                                   </w:sdtContent>
@@ -452,21 +438,7 @@
                                   <w:rPr>
                                     <w:color w:val="FFFFFF" w:themeColor="background1"/>
                                   </w:rPr>
-                                  <w:t xml:space="preserve">To </w:t>
-                                </w:r>
-                                <w:proofErr w:type="gramStart"/>
-                                <w:r>
-                                  <w:rPr>
-                                    <w:color w:val="FFFFFF" w:themeColor="background1"/>
-                                  </w:rPr>
-                                  <w:t>The</w:t>
-                                </w:r>
-                                <w:proofErr w:type="gramEnd"/>
-                                <w:r>
-                                  <w:rPr>
-                                    <w:color w:val="FFFFFF" w:themeColor="background1"/>
-                                  </w:rPr>
-                                  <w:t xml:space="preserve"> Moon</w:t>
+                                  <w:t>To The Moon</w:t>
                                 </w:r>
                               </w:p>
                             </w:sdtContent>
@@ -844,15 +816,7 @@
     </w:p>
     <w:p>
       <w:r>
-        <w:t xml:space="preserve">Butter melt is in the casual genre. </w:t>
-      </w:r>
-      <w:proofErr w:type="gramStart"/>
-      <w:r>
-        <w:t>Similar to</w:t>
-      </w:r>
-      <w:proofErr w:type="gramEnd"/>
-      <w:r>
-        <w:t xml:space="preserve"> games such as Plants vs Zombies, the game has a small challenge and is easy to learn. In </w:t>
+        <w:t xml:space="preserve">Butter melt is in the casual genre. Similar to games such as Plants vs Zombies, the game has a small challenge and is easy to learn. In </w:t>
       </w:r>
       <w:r>
         <w:t>general,</w:t>
@@ -1334,16 +1298,66 @@
     </w:p>
     <w:p>
       <w:r>
+        <w:rPr>
+          <w:noProof/>
+        </w:rPr>
+        <w:drawing>
+          <wp:inline distT="0" distB="0" distL="0" distR="0" wp14:anchorId="30946D92" wp14:editId="6672C94B">
+            <wp:extent cx="1330673" cy="1997050"/>
+            <wp:effectExtent l="0" t="0" r="3175" b="3810"/>
+            <wp:docPr id="8" name="Picture 8"/>
+            <wp:cNvGraphicFramePr>
+              <a:graphicFrameLocks xmlns:a="http://schemas.openxmlformats.org/drawingml/2006/main" noChangeAspect="1"/>
+            </wp:cNvGraphicFramePr>
+            <a:graphic xmlns:a="http://schemas.openxmlformats.org/drawingml/2006/main">
+              <a:graphicData uri="http://schemas.openxmlformats.org/drawingml/2006/picture">
+                <pic:pic xmlns:pic="http://schemas.openxmlformats.org/drawingml/2006/picture">
+                  <pic:nvPicPr>
+                    <pic:cNvPr id="0" name="Picture 8"/>
+                    <pic:cNvPicPr>
+                      <a:picLocks noChangeAspect="1" noChangeArrowheads="1"/>
+                    </pic:cNvPicPr>
+                  </pic:nvPicPr>
+                  <pic:blipFill>
+                    <a:blip r:embed="rId13">
+                      <a:extLst>
+                        <a:ext uri="{28A0092B-C50C-407E-A947-70E740481C1C}">
+                          <a14:useLocalDpi xmlns:a14="http://schemas.microsoft.com/office/drawing/2010/main" val="0"/>
+                        </a:ext>
+                      </a:extLst>
+                    </a:blip>
+                    <a:srcRect/>
+                    <a:stretch>
+                      <a:fillRect/>
+                    </a:stretch>
+                  </pic:blipFill>
+                  <pic:spPr bwMode="auto">
+                    <a:xfrm>
+                      <a:off x="0" y="0"/>
+                      <a:ext cx="1333634" cy="2001494"/>
+                    </a:xfrm>
+                    <a:prstGeom prst="rect">
+                      <a:avLst/>
+                    </a:prstGeom>
+                    <a:noFill/>
+                    <a:ln>
+                      <a:noFill/>
+                    </a:ln>
+                  </pic:spPr>
+                </pic:pic>
+              </a:graphicData>
+            </a:graphic>
+          </wp:inline>
+        </w:drawing>
+      </w:r>
+    </w:p>
+    <w:p>
+      <w:r>
         <w:t>Lab</w:t>
       </w:r>
     </w:p>
     <w:p>
       <w:r>
-        <w:t>Loading Rocketship</w:t>
-      </w:r>
-    </w:p>
-    <w:p>
-      <w:r>
         <w:t>Going to space</w:t>
       </w:r>
     </w:p>
@@ -1390,6 +1404,7 @@
         <w:pStyle w:val="Heading2"/>
       </w:pPr>
       <w:r>
+        <w:lastRenderedPageBreak/>
         <w:t>Interface</w:t>
       </w:r>
     </w:p>
@@ -1496,11 +1511,9 @@
       </w:r>
     </w:p>
     <w:p>
-      <w:proofErr w:type="spellStart"/>
       <w:r>
         <w:t>ifgsjk</w:t>
       </w:r>
-      <w:proofErr w:type="spellEnd"/>
     </w:p>
     <w:p>
       <w:pPr>
@@ -1511,13 +1524,9 @@
       </w:r>
     </w:p>
     <w:p>
-      <w:proofErr w:type="spellStart"/>
-      <w:proofErr w:type="gramStart"/>
       <w:r>
         <w:t>Fjsekl;m</w:t>
       </w:r>
-      <w:proofErr w:type="spellEnd"/>
-      <w:proofErr w:type="gramEnd"/>
     </w:p>
     <w:p/>
     <w:p>

</xml_diff>

<commit_message>
Fixed Up the Doc and added Butter Melting Sprite Concept
Fixed Up the Doc formatting and added Butter Melting Sprite Concept.
</commit_message>
<xml_diff>
--- a/butter melt design doc.docx
+++ b/butter melt design doc.docx
@@ -864,7 +864,39 @@
           <w:sz w:val="22"/>
           <w:szCs w:val="18"/>
         </w:rPr>
-        <w:t xml:space="preserve"> also inspired the idea of butter melt through its min-games. In Mario Party, there are thousands of mini-games that can be played by a user(s) as to determine if they won or not. Butter Melt is supposed to be similar to one of those mini-games but is intended to be played on mobile devices only.</w:t>
+        <w:t xml:space="preserve"> also inspired the idea of butter melt through its min-games. In Mario Party, there are thousands of </w:t>
+      </w:r>
+      <w:proofErr w:type="gramStart"/>
+      <w:r>
+        <w:rPr>
+          <w:sz w:val="22"/>
+          <w:szCs w:val="18"/>
+        </w:rPr>
+        <w:t>mini-games</w:t>
+      </w:r>
+      <w:proofErr w:type="gramEnd"/>
+      <w:r>
+        <w:rPr>
+          <w:sz w:val="22"/>
+          <w:szCs w:val="18"/>
+        </w:rPr>
+        <w:t xml:space="preserve"> that can be played by a user(s) as to determine if they won or not. Butter Melt is supposed to be similar to one of those </w:t>
+      </w:r>
+      <w:proofErr w:type="gramStart"/>
+      <w:r>
+        <w:rPr>
+          <w:sz w:val="22"/>
+          <w:szCs w:val="18"/>
+        </w:rPr>
+        <w:t>mini-games</w:t>
+      </w:r>
+      <w:proofErr w:type="gramEnd"/>
+      <w:r>
+        <w:rPr>
+          <w:sz w:val="22"/>
+          <w:szCs w:val="18"/>
+        </w:rPr>
+        <w:t xml:space="preserve"> but is intended to be played on mobile devices only.</w:t>
       </w:r>
     </w:p>
     <w:p>
@@ -927,7 +959,7 @@
           <w:noProof/>
         </w:rPr>
         <w:drawing>
-          <wp:anchor distT="0" distB="0" distL="114300" distR="114300" simplePos="0" relativeHeight="251664384" behindDoc="1" locked="0" layoutInCell="1" allowOverlap="1" wp14:anchorId="20738DAD" wp14:editId="17478058">
+          <wp:anchor distT="0" distB="0" distL="114300" distR="114300" simplePos="0" relativeHeight="251664384" behindDoc="1" locked="0" layoutInCell="1" allowOverlap="1" wp14:anchorId="20738DAD" wp14:editId="3E2D92EF">
             <wp:simplePos x="0" y="0"/>
             <wp:positionH relativeFrom="margin">
               <wp:posOffset>4610100</wp:posOffset>
@@ -1205,7 +1237,7 @@
           <w:noProof/>
         </w:rPr>
         <w:drawing>
-          <wp:anchor distT="0" distB="0" distL="114300" distR="114300" simplePos="0" relativeHeight="251666432" behindDoc="1" locked="0" layoutInCell="1" allowOverlap="1" wp14:anchorId="5C503B32" wp14:editId="4705736A">
+          <wp:anchor distT="0" distB="0" distL="114300" distR="114300" simplePos="0" relativeHeight="251666432" behindDoc="1" locked="0" layoutInCell="1" allowOverlap="1" wp14:anchorId="5C503B32" wp14:editId="4FD44A72">
             <wp:simplePos x="0" y="0"/>
             <wp:positionH relativeFrom="column">
               <wp:posOffset>3307080</wp:posOffset>
@@ -1393,6 +1425,71 @@
         <w:rPr>
           <w:noProof/>
         </w:rPr>
+        <w:drawing>
+          <wp:anchor distT="0" distB="0" distL="114300" distR="114300" simplePos="0" relativeHeight="251672576" behindDoc="1" locked="0" layoutInCell="1" allowOverlap="1" wp14:anchorId="3B685E25" wp14:editId="3888C52A">
+            <wp:simplePos x="0" y="0"/>
+            <wp:positionH relativeFrom="margin">
+              <wp:align>left</wp:align>
+            </wp:positionH>
+            <wp:positionV relativeFrom="paragraph">
+              <wp:posOffset>77470</wp:posOffset>
+            </wp:positionV>
+            <wp:extent cx="2023110" cy="2618155"/>
+            <wp:effectExtent l="0" t="0" r="0" b="0"/>
+            <wp:wrapNone/>
+            <wp:docPr id="12" name="Picture 12"/>
+            <wp:cNvGraphicFramePr>
+              <a:graphicFrameLocks xmlns:a="http://schemas.openxmlformats.org/drawingml/2006/main" noChangeAspect="1"/>
+            </wp:cNvGraphicFramePr>
+            <a:graphic xmlns:a="http://schemas.openxmlformats.org/drawingml/2006/main">
+              <a:graphicData uri="http://schemas.openxmlformats.org/drawingml/2006/picture">
+                <pic:pic xmlns:pic="http://schemas.openxmlformats.org/drawingml/2006/picture">
+                  <pic:nvPicPr>
+                    <pic:cNvPr id="12" name="Picture 12"/>
+                    <pic:cNvPicPr/>
+                  </pic:nvPicPr>
+                  <pic:blipFill>
+                    <a:blip r:embed="rId17" cstate="print">
+                      <a:extLst>
+                        <a:ext uri="{28A0092B-C50C-407E-A947-70E740481C1C}">
+                          <a14:useLocalDpi xmlns:a14="http://schemas.microsoft.com/office/drawing/2010/main" val="0"/>
+                        </a:ext>
+                      </a:extLst>
+                    </a:blip>
+                    <a:stretch>
+                      <a:fillRect/>
+                    </a:stretch>
+                  </pic:blipFill>
+                  <pic:spPr>
+                    <a:xfrm>
+                      <a:off x="0" y="0"/>
+                      <a:ext cx="2026185" cy="2622134"/>
+                    </a:xfrm>
+                    <a:prstGeom prst="rect">
+                      <a:avLst/>
+                    </a:prstGeom>
+                  </pic:spPr>
+                </pic:pic>
+              </a:graphicData>
+            </a:graphic>
+            <wp14:sizeRelH relativeFrom="margin">
+              <wp14:pctWidth>0</wp14:pctWidth>
+            </wp14:sizeRelH>
+            <wp14:sizeRelV relativeFrom="margin">
+              <wp14:pctHeight>0</wp14:pctHeight>
+            </wp14:sizeRelV>
+          </wp:anchor>
+        </w:drawing>
+      </w:r>
+      <w:r>
+        <w:t>The Butter Melting Stages</w:t>
+      </w:r>
+    </w:p>
+    <w:p>
+      <w:r>
+        <w:rPr>
+          <w:noProof/>
+        </w:rPr>
         <w:lastRenderedPageBreak/>
         <w:drawing>
           <wp:anchor distT="0" distB="0" distL="114300" distR="114300" simplePos="0" relativeHeight="251667456" behindDoc="1" locked="0" layoutInCell="1" allowOverlap="1" wp14:anchorId="39537B07" wp14:editId="51EE3FDE">
@@ -1415,73 +1512,6 @@
                 <pic:pic xmlns:pic="http://schemas.openxmlformats.org/drawingml/2006/picture">
                   <pic:nvPicPr>
                     <pic:cNvPr id="0" name="Picture 1"/>
-                    <pic:cNvPicPr>
-                      <a:picLocks noChangeAspect="1" noChangeArrowheads="1"/>
-                    </pic:cNvPicPr>
-                  </pic:nvPicPr>
-                  <pic:blipFill>
-                    <a:blip r:embed="rId17" cstate="print">
-                      <a:extLst>
-                        <a:ext uri="{28A0092B-C50C-407E-A947-70E740481C1C}">
-                          <a14:useLocalDpi xmlns:a14="http://schemas.microsoft.com/office/drawing/2010/main" val="0"/>
-                        </a:ext>
-                      </a:extLst>
-                    </a:blip>
-                    <a:srcRect/>
-                    <a:stretch>
-                      <a:fillRect/>
-                    </a:stretch>
-                  </pic:blipFill>
-                  <pic:spPr bwMode="auto">
-                    <a:xfrm>
-                      <a:off x="0" y="0"/>
-                      <a:ext cx="1312556" cy="4549140"/>
-                    </a:xfrm>
-                    <a:prstGeom prst="rect">
-                      <a:avLst/>
-                    </a:prstGeom>
-                    <a:noFill/>
-                    <a:ln>
-                      <a:noFill/>
-                    </a:ln>
-                  </pic:spPr>
-                </pic:pic>
-              </a:graphicData>
-            </a:graphic>
-            <wp14:sizeRelH relativeFrom="margin">
-              <wp14:pctWidth>0</wp14:pctWidth>
-            </wp14:sizeRelH>
-            <wp14:sizeRelV relativeFrom="margin">
-              <wp14:pctHeight>0</wp14:pctHeight>
-            </wp14:sizeRelV>
-          </wp:anchor>
-        </w:drawing>
-      </w:r>
-      <w:r>
-        <w:rPr>
-          <w:noProof/>
-        </w:rPr>
-        <w:drawing>
-          <wp:anchor distT="0" distB="0" distL="114300" distR="114300" simplePos="0" relativeHeight="251668480" behindDoc="1" locked="0" layoutInCell="1" allowOverlap="1" wp14:anchorId="76508C6D" wp14:editId="4376363D">
-            <wp:simplePos x="0" y="0"/>
-            <wp:positionH relativeFrom="column">
-              <wp:posOffset>2994660</wp:posOffset>
-            </wp:positionH>
-            <wp:positionV relativeFrom="paragraph">
-              <wp:posOffset>3810</wp:posOffset>
-            </wp:positionV>
-            <wp:extent cx="1312556" cy="4549140"/>
-            <wp:effectExtent l="0" t="0" r="1905" b="3810"/>
-            <wp:wrapNone/>
-            <wp:docPr id="9" name="Picture 9"/>
-            <wp:cNvGraphicFramePr>
-              <a:graphicFrameLocks xmlns:a="http://schemas.openxmlformats.org/drawingml/2006/main" noChangeAspect="1"/>
-            </wp:cNvGraphicFramePr>
-            <a:graphic xmlns:a="http://schemas.openxmlformats.org/drawingml/2006/main">
-              <a:graphicData uri="http://schemas.openxmlformats.org/drawingml/2006/picture">
-                <pic:pic xmlns:pic="http://schemas.openxmlformats.org/drawingml/2006/picture">
-                  <pic:nvPicPr>
-                    <pic:cNvPr id="0" name="Picture 2"/>
                     <pic:cNvPicPr>
                       <a:picLocks noChangeAspect="1" noChangeArrowheads="1"/>
                     </pic:cNvPicPr>
@@ -1529,6 +1559,73 @@
           <w:noProof/>
         </w:rPr>
         <w:drawing>
+          <wp:anchor distT="0" distB="0" distL="114300" distR="114300" simplePos="0" relativeHeight="251668480" behindDoc="1" locked="0" layoutInCell="1" allowOverlap="1" wp14:anchorId="76508C6D" wp14:editId="4376363D">
+            <wp:simplePos x="0" y="0"/>
+            <wp:positionH relativeFrom="column">
+              <wp:posOffset>2994660</wp:posOffset>
+            </wp:positionH>
+            <wp:positionV relativeFrom="paragraph">
+              <wp:posOffset>3810</wp:posOffset>
+            </wp:positionV>
+            <wp:extent cx="1312556" cy="4549140"/>
+            <wp:effectExtent l="0" t="0" r="1905" b="3810"/>
+            <wp:wrapNone/>
+            <wp:docPr id="9" name="Picture 9"/>
+            <wp:cNvGraphicFramePr>
+              <a:graphicFrameLocks xmlns:a="http://schemas.openxmlformats.org/drawingml/2006/main" noChangeAspect="1"/>
+            </wp:cNvGraphicFramePr>
+            <a:graphic xmlns:a="http://schemas.openxmlformats.org/drawingml/2006/main">
+              <a:graphicData uri="http://schemas.openxmlformats.org/drawingml/2006/picture">
+                <pic:pic xmlns:pic="http://schemas.openxmlformats.org/drawingml/2006/picture">
+                  <pic:nvPicPr>
+                    <pic:cNvPr id="0" name="Picture 2"/>
+                    <pic:cNvPicPr>
+                      <a:picLocks noChangeAspect="1" noChangeArrowheads="1"/>
+                    </pic:cNvPicPr>
+                  </pic:nvPicPr>
+                  <pic:blipFill>
+                    <a:blip r:embed="rId19" cstate="print">
+                      <a:extLst>
+                        <a:ext uri="{28A0092B-C50C-407E-A947-70E740481C1C}">
+                          <a14:useLocalDpi xmlns:a14="http://schemas.microsoft.com/office/drawing/2010/main" val="0"/>
+                        </a:ext>
+                      </a:extLst>
+                    </a:blip>
+                    <a:srcRect/>
+                    <a:stretch>
+                      <a:fillRect/>
+                    </a:stretch>
+                  </pic:blipFill>
+                  <pic:spPr bwMode="auto">
+                    <a:xfrm>
+                      <a:off x="0" y="0"/>
+                      <a:ext cx="1312556" cy="4549140"/>
+                    </a:xfrm>
+                    <a:prstGeom prst="rect">
+                      <a:avLst/>
+                    </a:prstGeom>
+                    <a:noFill/>
+                    <a:ln>
+                      <a:noFill/>
+                    </a:ln>
+                  </pic:spPr>
+                </pic:pic>
+              </a:graphicData>
+            </a:graphic>
+            <wp14:sizeRelH relativeFrom="margin">
+              <wp14:pctWidth>0</wp14:pctWidth>
+            </wp14:sizeRelH>
+            <wp14:sizeRelV relativeFrom="margin">
+              <wp14:pctHeight>0</wp14:pctHeight>
+            </wp14:sizeRelV>
+          </wp:anchor>
+        </w:drawing>
+      </w:r>
+      <w:r>
+        <w:rPr>
+          <w:noProof/>
+        </w:rPr>
+        <w:drawing>
           <wp:anchor distT="0" distB="0" distL="114300" distR="114300" simplePos="0" relativeHeight="251669504" behindDoc="1" locked="0" layoutInCell="1" allowOverlap="1" wp14:anchorId="1BF3FDC3" wp14:editId="176068B1">
             <wp:simplePos x="0" y="0"/>
             <wp:positionH relativeFrom="margin">
@@ -1554,7 +1651,7 @@
                     </pic:cNvPicPr>
                   </pic:nvPicPr>
                   <pic:blipFill>
-                    <a:blip r:embed="rId19" cstate="print">
+                    <a:blip r:embed="rId20" cstate="print">
                       <a:extLst>
                         <a:ext uri="{28A0092B-C50C-407E-A947-70E740481C1C}">
                           <a14:useLocalDpi xmlns:a14="http://schemas.microsoft.com/office/drawing/2010/main" val="0"/>
@@ -1613,7 +1710,7 @@
                     </pic:cNvPicPr>
                   </pic:nvPicPr>
                   <pic:blipFill>
-                    <a:blip r:embed="rId20" cstate="print">
+                    <a:blip r:embed="rId21" cstate="print">
                       <a:extLst>
                         <a:ext uri="{28A0092B-C50C-407E-A947-70E740481C1C}">
                           <a14:useLocalDpi xmlns:a14="http://schemas.microsoft.com/office/drawing/2010/main" val="0"/>
@@ -1742,7 +1839,7 @@
                     <pic:cNvPicPr/>
                   </pic:nvPicPr>
                   <pic:blipFill rotWithShape="1">
-                    <a:blip r:embed="rId21" cstate="print">
+                    <a:blip r:embed="rId22" cstate="print">
                       <a:extLst>
                         <a:ext uri="{28A0092B-C50C-407E-A947-70E740481C1C}">
                           <a14:useLocalDpi xmlns:a14="http://schemas.microsoft.com/office/drawing/2010/main" val="0"/>
@@ -1808,7 +1905,7 @@
                     <pic:cNvPicPr/>
                   </pic:nvPicPr>
                   <pic:blipFill>
-                    <a:blip r:embed="rId22" cstate="print">
+                    <a:blip r:embed="rId23" cstate="print">
                       <a:extLst>
                         <a:ext uri="{28A0092B-C50C-407E-A947-70E740481C1C}">
                           <a14:useLocalDpi xmlns:a14="http://schemas.microsoft.com/office/drawing/2010/main" val="0"/>
@@ -1906,29 +2003,16 @@
       </w:r>
     </w:p>
     <w:p>
-      <w:pPr>
-        <w:pStyle w:val="Heading3"/>
-      </w:pPr>
-      <w:r>
-        <w:t>Sprites</w:t>
-      </w:r>
-    </w:p>
-    <w:p>
-      <w:r>
-        <w:t>ifgsjk</w:t>
-      </w:r>
-    </w:p>
-    <w:p>
-      <w:pPr>
-        <w:pStyle w:val="Heading3"/>
-      </w:pPr>
-      <w:r>
-        <w:t>Audio</w:t>
-      </w:r>
-    </w:p>
-    <w:p>
-      <w:r>
-        <w:t>Fjsekl;m</w:t>
+      <w:r>
+        <w:t xml:space="preserve">We are using GIMP to make Sprites for the game. We will also be using </w:t>
+      </w:r>
+      <w:proofErr w:type="spellStart"/>
+      <w:r>
+        <w:t>bfxr</w:t>
+      </w:r>
+      <w:proofErr w:type="spellEnd"/>
+      <w:r>
+        <w:t xml:space="preserve"> to create sound effects for the game. We will also include background music that we will find online to add to the experience of the game.</w:t>
       </w:r>
     </w:p>
     <w:p/>
@@ -2243,39 +2327,7 @@
           </w:tcPr>
           <w:p>
             <w:r>
-              <w:t>Create levels and begin testing</w:t>
-            </w:r>
-          </w:p>
-        </w:tc>
-        <w:tc>
-          <w:tcPr>
-            <w:tcW w:w="3117" w:type="dxa"/>
-          </w:tcPr>
-          <w:p>
-            <w:r>
-              <w:t>Luis, Sam, and Faith</w:t>
-            </w:r>
-          </w:p>
-        </w:tc>
-      </w:tr>
-      <w:tr>
-        <w:tc>
-          <w:tcPr>
-            <w:tcW w:w="3116" w:type="dxa"/>
-          </w:tcPr>
-          <w:p>
-            <w:r>
-              <w:t>12/7</w:t>
-            </w:r>
-          </w:p>
-        </w:tc>
-        <w:tc>
-          <w:tcPr>
-            <w:tcW w:w="3117" w:type="dxa"/>
-          </w:tcPr>
-          <w:p>
-            <w:r>
-              <w:t>Final touches</w:t>
+              <w:t>Begin Testing and Final Touches</w:t>
             </w:r>
           </w:p>
         </w:tc>
@@ -2792,7 +2844,7 @@
     <w:uiPriority w:val="9"/>
     <w:unhideWhenUsed/>
     <w:qFormat/>
-    <w:rsid w:val="005A7493"/>
+    <w:rsid w:val="00160866"/>
     <w:pPr>
       <w:keepNext/>
       <w:keepLines/>
@@ -2801,7 +2853,6 @@
     </w:pPr>
     <w:rPr>
       <w:rFonts w:eastAsiaTheme="majorEastAsia" w:cstheme="majorBidi"/>
-      <w:color w:val="404040" w:themeColor="text1" w:themeTint="BF"/>
       <w:sz w:val="32"/>
       <w:szCs w:val="28"/>
       <w:u w:val="single"/>
@@ -3068,10 +3119,9 @@
     <w:basedOn w:val="DefaultParagraphFont"/>
     <w:link w:val="Heading2"/>
     <w:uiPriority w:val="9"/>
-    <w:rsid w:val="005A7493"/>
+    <w:rsid w:val="00160866"/>
     <w:rPr>
       <w:rFonts w:ascii="Times New Roman" w:eastAsiaTheme="majorEastAsia" w:hAnsi="Times New Roman" w:cstheme="majorBidi"/>
-      <w:color w:val="404040" w:themeColor="text1" w:themeTint="BF"/>
       <w:sz w:val="32"/>
       <w:szCs w:val="28"/>
       <w:u w:val="single"/>

</xml_diff>

<commit_message>
Edited the Butter Stages and added them to doc and PP
Edited the Butter Stages. Basically and added them to doc and PP.
</commit_message>
<xml_diff>
--- a/butter melt design doc.docx
+++ b/butter melt design doc.docx
@@ -1,6 +1,6 @@
 
 <file path=word/document.xml><?xml version="1.0" encoding="utf-8"?>
-<w:document xmlns:wpc="http://schemas.microsoft.com/office/word/2010/wordprocessingCanvas" xmlns:cx="http://schemas.microsoft.com/office/drawing/2014/chartex" xmlns:cx1="http://schemas.microsoft.com/office/drawing/2015/9/8/chartex" xmlns:cx2="http://schemas.microsoft.com/office/drawing/2015/10/21/chartex" xmlns:cx3="http://schemas.microsoft.com/office/drawing/2016/5/9/chartex" xmlns:cx4="http://schemas.microsoft.com/office/drawing/2016/5/10/chartex" xmlns:cx5="http://schemas.microsoft.com/office/drawing/2016/5/11/chartex" xmlns:cx6="http://schemas.microsoft.com/office/drawing/2016/5/12/chartex" xmlns:cx7="http://schemas.microsoft.com/office/drawing/2016/5/13/chartex" xmlns:cx8="http://schemas.microsoft.com/office/drawing/2016/5/14/chartex" xmlns:mc="http://schemas.openxmlformats.org/markup-compatibility/2006" xmlns:aink="http://schemas.microsoft.com/office/drawing/2016/ink" xmlns:am3d="http://schemas.microsoft.com/office/drawing/2017/model3d" xmlns:o="urn:schemas-microsoft-com:office:office" xmlns:r="http://schemas.openxmlformats.org/officeDocument/2006/relationships" xmlns:m="http://schemas.openxmlformats.org/officeDocument/2006/math" xmlns:v="urn:schemas-microsoft-com:vml" xmlns:wp14="http://schemas.microsoft.com/office/word/2010/wordprocessingDrawing" xmlns:wp="http://schemas.openxmlformats.org/drawingml/2006/wordprocessingDrawing" xmlns:w10="urn:schemas-microsoft-com:office:word" xmlns:w="http://schemas.openxmlformats.org/wordprocessingml/2006/main" xmlns:w14="http://schemas.microsoft.com/office/word/2010/wordml" xmlns:w15="http://schemas.microsoft.com/office/word/2012/wordml" xmlns:w16cex="http://schemas.microsoft.com/office/word/2018/wordml/cex" xmlns:w16cid="http://schemas.microsoft.com/office/word/2016/wordml/cid" xmlns:w16="http://schemas.microsoft.com/office/word/2018/wordml" xmlns:w16se="http://schemas.microsoft.com/office/word/2015/wordml/symex" xmlns:wpg="http://schemas.microsoft.com/office/word/2010/wordprocessingGroup" xmlns:wpi="http://schemas.microsoft.com/office/word/2010/wordprocessingInk" xmlns:wne="http://schemas.microsoft.com/office/word/2006/wordml" xmlns:wps="http://schemas.microsoft.com/office/word/2010/wordprocessingShape" mc:Ignorable="w14 w15 w16se w16cid w16 w16cex wp14">
+<w:document xmlns:wpc="http://schemas.microsoft.com/office/word/2010/wordprocessingCanvas" xmlns:cx="http://schemas.microsoft.com/office/drawing/2014/chartex" xmlns:cx1="http://schemas.microsoft.com/office/drawing/2015/9/8/chartex" xmlns:cx2="http://schemas.microsoft.com/office/drawing/2015/10/21/chartex" xmlns:cx3="http://schemas.microsoft.com/office/drawing/2016/5/9/chartex" xmlns:cx4="http://schemas.microsoft.com/office/drawing/2016/5/10/chartex" xmlns:cx5="http://schemas.microsoft.com/office/drawing/2016/5/11/chartex" xmlns:cx6="http://schemas.microsoft.com/office/drawing/2016/5/12/chartex" xmlns:cx7="http://schemas.microsoft.com/office/drawing/2016/5/13/chartex" xmlns:cx8="http://schemas.microsoft.com/office/drawing/2016/5/14/chartex" xmlns:mc="http://schemas.openxmlformats.org/markup-compatibility/2006" xmlns:aink="http://schemas.microsoft.com/office/drawing/2016/ink" xmlns:am3d="http://schemas.microsoft.com/office/drawing/2017/model3d" xmlns:o="urn:schemas-microsoft-com:office:office" xmlns:r="http://schemas.openxmlformats.org/officeDocument/2006/relationships" xmlns:m="http://schemas.openxmlformats.org/officeDocument/2006/math" xmlns:v="urn:schemas-microsoft-com:vml" xmlns:wp14="http://schemas.microsoft.com/office/word/2010/wordprocessingDrawing" xmlns:wp="http://schemas.openxmlformats.org/drawingml/2006/wordprocessingDrawing" xmlns:w10="urn:schemas-microsoft-com:office:word" xmlns:w="http://schemas.openxmlformats.org/wordprocessingml/2006/main" xmlns:w14="http://schemas.microsoft.com/office/word/2010/wordml" xmlns:w15="http://schemas.microsoft.com/office/word/2012/wordml" xmlns:w16cex="http://schemas.microsoft.com/office/word/2018/wordml/cex" xmlns:w16cid="http://schemas.microsoft.com/office/word/2016/wordml/cid" xmlns:w16="http://schemas.microsoft.com/office/word/2018/wordml" xmlns:w16sdtdh="http://schemas.microsoft.com/office/word/2020/wordml/sdtdatahash" xmlns:w16se="http://schemas.microsoft.com/office/word/2015/wordml/symex" xmlns:wpg="http://schemas.microsoft.com/office/word/2010/wordprocessingGroup" xmlns:wpi="http://schemas.microsoft.com/office/word/2010/wordprocessingInk" xmlns:wne="http://schemas.microsoft.com/office/word/2006/wordml" xmlns:wps="http://schemas.microsoft.com/office/word/2010/wordprocessingShape" mc:Ignorable="w14 w15 w16se w16cid w16 w16cex w16sdtdh wp14">
   <w:body>
     <w:bookmarkStart w:id="0" w:name="_Hlk85204412" w:displacedByCustomXml="next"/>
     <w:bookmarkEnd w:id="0" w:displacedByCustomXml="next"/>
@@ -359,7 +359,7 @@
               <mc:Fallback>
                 <w:pict>
                   <v:group w14:anchorId="5A883459" id="Group 453" o:spid="_x0000_s1026" style="position:absolute;margin-left:193.95pt;margin-top:0;width:245.15pt;height:11in;z-index:251659264;mso-width-percent:400;mso-height-percent:1000;mso-position-horizontal:right;mso-position-horizontal-relative:page;mso-position-vertical:top;mso-position-vertical-relative:page;mso-width-percent:400;mso-height-percent:1000" coordsize="31136,100584" o:gfxdata="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">
-                    <v:rect id="Rectangle 459" o:spid="_x0000_s1027" alt="Light vertical" style="position:absolute;width:1385;height:100584;visibility:visible;mso-wrap-style:square;v-text-anchor:middle" o:gfxdata="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" fillcolor="#a8d08d [1945]" stroked="f" strokecolor="white" strokeweight="1pt">
+                    <v:rect id="Rectangle 459" o:spid="_x0000_s1027" alt="Light vertical" style="position:absolute;width:1385;height:100584;visibility:visible;mso-wrap-style:square;v-text-anchor:middle" o:gfxdata="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" fillcolor="#a8d08d [1945]" stroked="f" strokecolor="white" strokeweight="1pt">
                       <v:fill r:id="rId8" o:title="" opacity="52428f" color2="white [3212]" o:opacity2="52428f" type="pattern"/>
                       <v:shadow color="#d8d8d8" offset="3pt,3pt"/>
                     </v:rect>
@@ -873,7 +873,51 @@
           <w:sz w:val="22"/>
           <w:szCs w:val="18"/>
         </w:rPr>
-        <w:t xml:space="preserve"> also inspired the idea of butter melt through its min-games. In Mario Party, there are thousands of mini-games that can be played by a user(s) as to determine if they won or not. Butter Melt is supposed to be similar to one of those mini-games but is intended to be played on mobile devices only.</w:t>
+        <w:t xml:space="preserve"> also inspired the idea of butter melt through its min-games. In Mario Party, there are thousands of </w:t>
+      </w:r>
+      <w:r>
+        <w:rPr>
+          <w:sz w:val="22"/>
+          <w:szCs w:val="18"/>
+        </w:rPr>
+        <w:t>mini games</w:t>
+      </w:r>
+      <w:r>
+        <w:rPr>
+          <w:sz w:val="22"/>
+          <w:szCs w:val="18"/>
+        </w:rPr>
+        <w:t xml:space="preserve"> that can be played by a user(s) as to determine if they won or not. Butter Melt is supposed to be </w:t>
+      </w:r>
+      <w:proofErr w:type="gramStart"/>
+      <w:r>
+        <w:rPr>
+          <w:sz w:val="22"/>
+          <w:szCs w:val="18"/>
+        </w:rPr>
+        <w:t>similar to</w:t>
+      </w:r>
+      <w:proofErr w:type="gramEnd"/>
+      <w:r>
+        <w:rPr>
+          <w:sz w:val="22"/>
+          <w:szCs w:val="18"/>
+        </w:rPr>
+        <w:t xml:space="preserve"> one of those </w:t>
+      </w:r>
+      <w:r>
+        <w:rPr>
+          <w:sz w:val="22"/>
+          <w:szCs w:val="18"/>
+        </w:rPr>
+        <w:t>mini games</w:t>
+      </w:r>
+      <w:r>
+        <w:rPr>
+          <w:sz w:val="22"/>
+          <w:szCs w:val="18"/>
+        </w:rPr>
+        <w:t xml:space="preserve"> but is intended to be played on mobile devices only.</w:t>
       </w:r>
     </w:p>
     <w:p>
@@ -931,6 +975,59 @@
       <w:pPr>
         <w:jc w:val="center"/>
       </w:pPr>
+      <w:r>
+        <w:rPr>
+          <w:noProof/>
+        </w:rPr>
+        <w:drawing>
+          <wp:inline distT="0" distB="0" distL="0" distR="0" wp14:anchorId="307C7143" wp14:editId="206EDAD9">
+            <wp:extent cx="1345500" cy="2019300"/>
+            <wp:effectExtent l="0" t="0" r="7620" b="0"/>
+            <wp:docPr id="13" name="Picture 13" descr="Icon&#10;&#10;Description automatically generated with medium confidence"/>
+            <wp:cNvGraphicFramePr>
+              <a:graphicFrameLocks xmlns:a="http://schemas.openxmlformats.org/drawingml/2006/main" noChangeAspect="1"/>
+            </wp:cNvGraphicFramePr>
+            <a:graphic xmlns:a="http://schemas.openxmlformats.org/drawingml/2006/main">
+              <a:graphicData uri="http://schemas.openxmlformats.org/drawingml/2006/picture">
+                <pic:pic xmlns:pic="http://schemas.openxmlformats.org/drawingml/2006/picture">
+                  <pic:nvPicPr>
+                    <pic:cNvPr id="13" name="Picture 13" descr="Icon&#10;&#10;Description automatically generated with medium confidence"/>
+                    <pic:cNvPicPr>
+                      <a:picLocks noChangeAspect="1" noChangeArrowheads="1"/>
+                    </pic:cNvPicPr>
+                  </pic:nvPicPr>
+                  <pic:blipFill>
+                    <a:blip r:embed="rId10" cstate="print">
+                      <a:extLst>
+                        <a:ext uri="{28A0092B-C50C-407E-A947-70E740481C1C}">
+                          <a14:useLocalDpi xmlns:a14="http://schemas.microsoft.com/office/drawing/2010/main" val="0"/>
+                        </a:ext>
+                      </a:extLst>
+                    </a:blip>
+                    <a:srcRect/>
+                    <a:stretch>
+                      <a:fillRect/>
+                    </a:stretch>
+                  </pic:blipFill>
+                  <pic:spPr bwMode="auto">
+                    <a:xfrm>
+                      <a:off x="0" y="0"/>
+                      <a:ext cx="1356610" cy="2035973"/>
+                    </a:xfrm>
+                    <a:prstGeom prst="rect">
+                      <a:avLst/>
+                    </a:prstGeom>
+                    <a:noFill/>
+                    <a:ln>
+                      <a:noFill/>
+                    </a:ln>
+                  </pic:spPr>
+                </pic:pic>
+              </a:graphicData>
+            </a:graphic>
+          </wp:inline>
+        </w:drawing>
+      </w:r>
       <w:r>
         <w:rPr>
           <w:noProof/>
@@ -961,7 +1058,7 @@
                     </pic:cNvPicPr>
                   </pic:nvPicPr>
                   <pic:blipFill>
-                    <a:blip r:embed="rId10" cstate="print">
+                    <a:blip r:embed="rId11" cstate="print">
                       <a:extLst>
                         <a:ext uri="{28A0092B-C50C-407E-A947-70E740481C1C}">
                           <a14:useLocalDpi xmlns:a14="http://schemas.microsoft.com/office/drawing/2010/main" val="0"/>
@@ -1036,7 +1133,7 @@
                     </pic:cNvPicPr>
                   </pic:nvPicPr>
                   <pic:blipFill>
-                    <a:blip r:embed="rId11" cstate="print">
+                    <a:blip r:embed="rId12" cstate="print">
                       <a:extLst>
                         <a:ext uri="{28A0092B-C50C-407E-A947-70E740481C1C}">
                           <a14:useLocalDpi xmlns:a14="http://schemas.microsoft.com/office/drawing/2010/main" val="0"/>
@@ -1111,7 +1208,7 @@
                     </pic:cNvPicPr>
                   </pic:nvPicPr>
                   <pic:blipFill>
-                    <a:blip r:embed="rId12" cstate="print">
+                    <a:blip r:embed="rId13" cstate="print">
                       <a:extLst>
                         <a:ext uri="{28A0092B-C50C-407E-A947-70E740481C1C}">
                           <a14:useLocalDpi xmlns:a14="http://schemas.microsoft.com/office/drawing/2010/main" val="0"/>
@@ -1142,79 +1239,26 @@
           </wp:anchor>
         </w:drawing>
       </w:r>
+    </w:p>
+    <w:p/>
+    <w:p>
+      <w:r>
+        <w:t xml:space="preserve">     </w:t>
+      </w:r>
+      <w:r>
+        <w:t>How to play</w:t>
+      </w:r>
+      <w:r>
+        <w:t xml:space="preserve">                                Lab                              Rocket</w:t>
+      </w:r>
+    </w:p>
+    <w:p>
       <w:r>
         <w:rPr>
           <w:noProof/>
         </w:rPr>
         <w:drawing>
-          <wp:inline distT="0" distB="0" distL="0" distR="0" wp14:anchorId="504DB602" wp14:editId="285454C1">
-            <wp:extent cx="1345500" cy="2019300"/>
-            <wp:effectExtent l="0" t="0" r="7620" b="0"/>
-            <wp:docPr id="4" name="Picture 4"/>
-            <wp:cNvGraphicFramePr>
-              <a:graphicFrameLocks xmlns:a="http://schemas.openxmlformats.org/drawingml/2006/main" noChangeAspect="1"/>
-            </wp:cNvGraphicFramePr>
-            <a:graphic xmlns:a="http://schemas.openxmlformats.org/drawingml/2006/main">
-              <a:graphicData uri="http://schemas.openxmlformats.org/drawingml/2006/picture">
-                <pic:pic xmlns:pic="http://schemas.openxmlformats.org/drawingml/2006/picture">
-                  <pic:nvPicPr>
-                    <pic:cNvPr id="0" name="Picture 4"/>
-                    <pic:cNvPicPr>
-                      <a:picLocks noChangeAspect="1" noChangeArrowheads="1"/>
-                    </pic:cNvPicPr>
-                  </pic:nvPicPr>
-                  <pic:blipFill>
-                    <a:blip r:embed="rId13" cstate="print">
-                      <a:extLst>
-                        <a:ext uri="{28A0092B-C50C-407E-A947-70E740481C1C}">
-                          <a14:useLocalDpi xmlns:a14="http://schemas.microsoft.com/office/drawing/2010/main" val="0"/>
-                        </a:ext>
-                      </a:extLst>
-                    </a:blip>
-                    <a:srcRect/>
-                    <a:stretch>
-                      <a:fillRect/>
-                    </a:stretch>
-                  </pic:blipFill>
-                  <pic:spPr bwMode="auto">
-                    <a:xfrm>
-                      <a:off x="0" y="0"/>
-                      <a:ext cx="1356610" cy="2035973"/>
-                    </a:xfrm>
-                    <a:prstGeom prst="rect">
-                      <a:avLst/>
-                    </a:prstGeom>
-                    <a:noFill/>
-                    <a:ln>
-                      <a:noFill/>
-                    </a:ln>
-                  </pic:spPr>
-                </pic:pic>
-              </a:graphicData>
-            </a:graphic>
-          </wp:inline>
-        </w:drawing>
-      </w:r>
-    </w:p>
-    <w:p/>
-    <w:p>
-      <w:r>
-        <w:t xml:space="preserve">     </w:t>
-      </w:r>
-      <w:r>
-        <w:t>How to play</w:t>
-      </w:r>
-      <w:r>
-        <w:t xml:space="preserve">                                Lab                              Rocket</w:t>
-      </w:r>
-    </w:p>
-    <w:p>
-      <w:r>
-        <w:rPr>
-          <w:noProof/>
-        </w:rPr>
-        <w:drawing>
-          <wp:anchor distT="0" distB="0" distL="114300" distR="114300" simplePos="0" relativeHeight="251666432" behindDoc="1" locked="0" layoutInCell="1" allowOverlap="1" wp14:anchorId="5C503B32" wp14:editId="4FD44A72">
+          <wp:anchor distT="0" distB="0" distL="114300" distR="114300" simplePos="0" relativeHeight="251666432" behindDoc="1" locked="0" layoutInCell="1" allowOverlap="1" wp14:anchorId="5C503B32" wp14:editId="030338F0">
             <wp:simplePos x="0" y="0"/>
             <wp:positionH relativeFrom="column">
               <wp:posOffset>3307080</wp:posOffset>
@@ -1403,18 +1447,18 @@
           <w:noProof/>
         </w:rPr>
         <w:drawing>
-          <wp:anchor distT="0" distB="0" distL="114300" distR="114300" simplePos="0" relativeHeight="251672576" behindDoc="1" locked="0" layoutInCell="1" allowOverlap="1" wp14:anchorId="3B685E25" wp14:editId="3888C52A">
+          <wp:anchor distT="0" distB="0" distL="114300" distR="114300" simplePos="0" relativeHeight="251672576" behindDoc="1" locked="0" layoutInCell="1" allowOverlap="1" wp14:anchorId="0FABFC4E" wp14:editId="03DF582D">
             <wp:simplePos x="0" y="0"/>
             <wp:positionH relativeFrom="margin">
-              <wp:align>left</wp:align>
+              <wp:posOffset>47625</wp:posOffset>
             </wp:positionH>
             <wp:positionV relativeFrom="paragraph">
-              <wp:posOffset>77470</wp:posOffset>
+              <wp:posOffset>247096</wp:posOffset>
             </wp:positionV>
-            <wp:extent cx="2023110" cy="2618155"/>
-            <wp:effectExtent l="0" t="0" r="0" b="0"/>
+            <wp:extent cx="3733800" cy="2411014"/>
+            <wp:effectExtent l="0" t="0" r="0" b="8890"/>
             <wp:wrapNone/>
-            <wp:docPr id="12" name="Picture 12"/>
+            <wp:docPr id="18" name="Picture 18" descr="A picture containing kitchenware&#10;&#10;Description automatically generated"/>
             <wp:cNvGraphicFramePr>
               <a:graphicFrameLocks xmlns:a="http://schemas.openxmlformats.org/drawingml/2006/main" noChangeAspect="1"/>
             </wp:cNvGraphicFramePr>
@@ -1422,11 +1466,11 @@
               <a:graphicData uri="http://schemas.openxmlformats.org/drawingml/2006/picture">
                 <pic:pic xmlns:pic="http://schemas.openxmlformats.org/drawingml/2006/picture">
                   <pic:nvPicPr>
-                    <pic:cNvPr id="12" name="Picture 12"/>
+                    <pic:cNvPr id="18" name="Picture 18" descr="A picture containing kitchenware&#10;&#10;Description automatically generated"/>
                     <pic:cNvPicPr/>
                   </pic:nvPicPr>
                   <pic:blipFill>
-                    <a:blip r:embed="rId17" cstate="print">
+                    <a:blip r:embed="rId17">
                       <a:extLst>
                         <a:ext uri="{28A0092B-C50C-407E-A947-70E740481C1C}">
                           <a14:useLocalDpi xmlns:a14="http://schemas.microsoft.com/office/drawing/2010/main" val="0"/>
@@ -1440,7 +1484,7 @@
                   <pic:spPr>
                     <a:xfrm>
                       <a:off x="0" y="0"/>
-                      <a:ext cx="2026185" cy="2622134"/>
+                      <a:ext cx="3739525" cy="2414711"/>
                     </a:xfrm>
                     <a:prstGeom prst="rect">
                       <a:avLst/>
@@ -1459,7 +1503,19 @@
         </w:drawing>
       </w:r>
       <w:r>
-        <w:t>The Butter Melting Stages</w:t>
+        <w:rPr>
+          <w:noProof/>
+        </w:rPr>
+        <w:t xml:space="preserve"> </w:t>
+      </w:r>
+      <w:r>
+        <w:t>The Butter Melting</w:t>
+      </w:r>
+      <w:r>
+        <w:t xml:space="preserve"> and Freezing</w:t>
+      </w:r>
+      <w:r>
+        <w:t xml:space="preserve"> Stages</w:t>
       </w:r>
     </w:p>
     <w:p>
@@ -1981,7 +2037,15 @@
     </w:p>
     <w:p>
       <w:r>
-        <w:t>We are using GIMP to make Sprites for the game. We will also be using bfxr to create sound effects for the game. We will also include background music that we will find online to add to the experience of the game.</w:t>
+        <w:t xml:space="preserve">We are using GIMP to make Sprites for the game. We will also be using </w:t>
+      </w:r>
+      <w:proofErr w:type="spellStart"/>
+      <w:r>
+        <w:t>bfxr</w:t>
+      </w:r>
+      <w:proofErr w:type="spellEnd"/>
+      <w:r>
+        <w:t xml:space="preserve"> to create sound effects for the game. We will also include background music that we will find online to add to the experience of the game.</w:t>
       </w:r>
     </w:p>
     <w:p/>
@@ -2331,7 +2395,7 @@
 </file>
 
 <file path=word/endnotes.xml><?xml version="1.0" encoding="utf-8"?>
-<w:endnotes xmlns:wpc="http://schemas.microsoft.com/office/word/2010/wordprocessingCanvas" xmlns:cx="http://schemas.microsoft.com/office/drawing/2014/chartex" xmlns:cx1="http://schemas.microsoft.com/office/drawing/2015/9/8/chartex" xmlns:cx2="http://schemas.microsoft.com/office/drawing/2015/10/21/chartex" xmlns:cx3="http://schemas.microsoft.com/office/drawing/2016/5/9/chartex" xmlns:cx4="http://schemas.microsoft.com/office/drawing/2016/5/10/chartex" xmlns:cx5="http://schemas.microsoft.com/office/drawing/2016/5/11/chartex" xmlns:cx6="http://schemas.microsoft.com/office/drawing/2016/5/12/chartex" xmlns:cx7="http://schemas.microsoft.com/office/drawing/2016/5/13/chartex" xmlns:cx8="http://schemas.microsoft.com/office/drawing/2016/5/14/chartex" xmlns:mc="http://schemas.openxmlformats.org/markup-compatibility/2006" xmlns:aink="http://schemas.microsoft.com/office/drawing/2016/ink" xmlns:am3d="http://schemas.microsoft.com/office/drawing/2017/model3d" xmlns:o="urn:schemas-microsoft-com:office:office" xmlns:r="http://schemas.openxmlformats.org/officeDocument/2006/relationships" xmlns:m="http://schemas.openxmlformats.org/officeDocument/2006/math" xmlns:v="urn:schemas-microsoft-com:vml" xmlns:wp14="http://schemas.microsoft.com/office/word/2010/wordprocessingDrawing" xmlns:wp="http://schemas.openxmlformats.org/drawingml/2006/wordprocessingDrawing" xmlns:w10="urn:schemas-microsoft-com:office:word" xmlns:w="http://schemas.openxmlformats.org/wordprocessingml/2006/main" xmlns:w14="http://schemas.microsoft.com/office/word/2010/wordml" xmlns:w15="http://schemas.microsoft.com/office/word/2012/wordml" xmlns:w16cex="http://schemas.microsoft.com/office/word/2018/wordml/cex" xmlns:w16cid="http://schemas.microsoft.com/office/word/2016/wordml/cid" xmlns:w16="http://schemas.microsoft.com/office/word/2018/wordml" xmlns:w16se="http://schemas.microsoft.com/office/word/2015/wordml/symex" xmlns:wpg="http://schemas.microsoft.com/office/word/2010/wordprocessingGroup" xmlns:wpi="http://schemas.microsoft.com/office/word/2010/wordprocessingInk" xmlns:wne="http://schemas.microsoft.com/office/word/2006/wordml" xmlns:wps="http://schemas.microsoft.com/office/word/2010/wordprocessingShape" mc:Ignorable="w14 w15 w16se w16cid w16 w16cex wp14">
+<w:endnotes xmlns:wpc="http://schemas.microsoft.com/office/word/2010/wordprocessingCanvas" xmlns:cx="http://schemas.microsoft.com/office/drawing/2014/chartex" xmlns:cx1="http://schemas.microsoft.com/office/drawing/2015/9/8/chartex" xmlns:cx2="http://schemas.microsoft.com/office/drawing/2015/10/21/chartex" xmlns:cx3="http://schemas.microsoft.com/office/drawing/2016/5/9/chartex" xmlns:cx4="http://schemas.microsoft.com/office/drawing/2016/5/10/chartex" xmlns:cx5="http://schemas.microsoft.com/office/drawing/2016/5/11/chartex" xmlns:cx6="http://schemas.microsoft.com/office/drawing/2016/5/12/chartex" xmlns:cx7="http://schemas.microsoft.com/office/drawing/2016/5/13/chartex" xmlns:cx8="http://schemas.microsoft.com/office/drawing/2016/5/14/chartex" xmlns:mc="http://schemas.openxmlformats.org/markup-compatibility/2006" xmlns:aink="http://schemas.microsoft.com/office/drawing/2016/ink" xmlns:am3d="http://schemas.microsoft.com/office/drawing/2017/model3d" xmlns:o="urn:schemas-microsoft-com:office:office" xmlns:r="http://schemas.openxmlformats.org/officeDocument/2006/relationships" xmlns:m="http://schemas.openxmlformats.org/officeDocument/2006/math" xmlns:v="urn:schemas-microsoft-com:vml" xmlns:wp14="http://schemas.microsoft.com/office/word/2010/wordprocessingDrawing" xmlns:wp="http://schemas.openxmlformats.org/drawingml/2006/wordprocessingDrawing" xmlns:w10="urn:schemas-microsoft-com:office:word" xmlns:w="http://schemas.openxmlformats.org/wordprocessingml/2006/main" xmlns:w14="http://schemas.microsoft.com/office/word/2010/wordml" xmlns:w15="http://schemas.microsoft.com/office/word/2012/wordml" xmlns:w16cex="http://schemas.microsoft.com/office/word/2018/wordml/cex" xmlns:w16cid="http://schemas.microsoft.com/office/word/2016/wordml/cid" xmlns:w16="http://schemas.microsoft.com/office/word/2018/wordml" xmlns:w16sdtdh="http://schemas.microsoft.com/office/word/2020/wordml/sdtdatahash" xmlns:w16se="http://schemas.microsoft.com/office/word/2015/wordml/symex" xmlns:wpg="http://schemas.microsoft.com/office/word/2010/wordprocessingGroup" xmlns:wpi="http://schemas.microsoft.com/office/word/2010/wordprocessingInk" xmlns:wne="http://schemas.microsoft.com/office/word/2006/wordml" xmlns:wps="http://schemas.microsoft.com/office/word/2010/wordprocessingShape" mc:Ignorable="w14 w15 w16se w16cid w16 w16cex w16sdtdh wp14">
   <w:endnote w:type="separator" w:id="-1">
     <w:p>
       <w:pPr>
@@ -2356,7 +2420,7 @@
 </file>
 
 <file path=word/footnotes.xml><?xml version="1.0" encoding="utf-8"?>
-<w:footnotes xmlns:wpc="http://schemas.microsoft.com/office/word/2010/wordprocessingCanvas" xmlns:cx="http://schemas.microsoft.com/office/drawing/2014/chartex" xmlns:cx1="http://schemas.microsoft.com/office/drawing/2015/9/8/chartex" xmlns:cx2="http://schemas.microsoft.com/office/drawing/2015/10/21/chartex" xmlns:cx3="http://schemas.microsoft.com/office/drawing/2016/5/9/chartex" xmlns:cx4="http://schemas.microsoft.com/office/drawing/2016/5/10/chartex" xmlns:cx5="http://schemas.microsoft.com/office/drawing/2016/5/11/chartex" xmlns:cx6="http://schemas.microsoft.com/office/drawing/2016/5/12/chartex" xmlns:cx7="http://schemas.microsoft.com/office/drawing/2016/5/13/chartex" xmlns:cx8="http://schemas.microsoft.com/office/drawing/2016/5/14/chartex" xmlns:mc="http://schemas.openxmlformats.org/markup-compatibility/2006" xmlns:aink="http://schemas.microsoft.com/office/drawing/2016/ink" xmlns:am3d="http://schemas.microsoft.com/office/drawing/2017/model3d" xmlns:o="urn:schemas-microsoft-com:office:office" xmlns:r="http://schemas.openxmlformats.org/officeDocument/2006/relationships" xmlns:m="http://schemas.openxmlformats.org/officeDocument/2006/math" xmlns:v="urn:schemas-microsoft-com:vml" xmlns:wp14="http://schemas.microsoft.com/office/word/2010/wordprocessingDrawing" xmlns:wp="http://schemas.openxmlformats.org/drawingml/2006/wordprocessingDrawing" xmlns:w10="urn:schemas-microsoft-com:office:word" xmlns:w="http://schemas.openxmlformats.org/wordprocessingml/2006/main" xmlns:w14="http://schemas.microsoft.com/office/word/2010/wordml" xmlns:w15="http://schemas.microsoft.com/office/word/2012/wordml" xmlns:w16cex="http://schemas.microsoft.com/office/word/2018/wordml/cex" xmlns:w16cid="http://schemas.microsoft.com/office/word/2016/wordml/cid" xmlns:w16="http://schemas.microsoft.com/office/word/2018/wordml" xmlns:w16se="http://schemas.microsoft.com/office/word/2015/wordml/symex" xmlns:wpg="http://schemas.microsoft.com/office/word/2010/wordprocessingGroup" xmlns:wpi="http://schemas.microsoft.com/office/word/2010/wordprocessingInk" xmlns:wne="http://schemas.microsoft.com/office/word/2006/wordml" xmlns:wps="http://schemas.microsoft.com/office/word/2010/wordprocessingShape" mc:Ignorable="w14 w15 w16se w16cid w16 w16cex wp14">
+<w:footnotes xmlns:wpc="http://schemas.microsoft.com/office/word/2010/wordprocessingCanvas" xmlns:cx="http://schemas.microsoft.com/office/drawing/2014/chartex" xmlns:cx1="http://schemas.microsoft.com/office/drawing/2015/9/8/chartex" xmlns:cx2="http://schemas.microsoft.com/office/drawing/2015/10/21/chartex" xmlns:cx3="http://schemas.microsoft.com/office/drawing/2016/5/9/chartex" xmlns:cx4="http://schemas.microsoft.com/office/drawing/2016/5/10/chartex" xmlns:cx5="http://schemas.microsoft.com/office/drawing/2016/5/11/chartex" xmlns:cx6="http://schemas.microsoft.com/office/drawing/2016/5/12/chartex" xmlns:cx7="http://schemas.microsoft.com/office/drawing/2016/5/13/chartex" xmlns:cx8="http://schemas.microsoft.com/office/drawing/2016/5/14/chartex" xmlns:mc="http://schemas.openxmlformats.org/markup-compatibility/2006" xmlns:aink="http://schemas.microsoft.com/office/drawing/2016/ink" xmlns:am3d="http://schemas.microsoft.com/office/drawing/2017/model3d" xmlns:o="urn:schemas-microsoft-com:office:office" xmlns:r="http://schemas.openxmlformats.org/officeDocument/2006/relationships" xmlns:m="http://schemas.openxmlformats.org/officeDocument/2006/math" xmlns:v="urn:schemas-microsoft-com:vml" xmlns:wp14="http://schemas.microsoft.com/office/word/2010/wordprocessingDrawing" xmlns:wp="http://schemas.openxmlformats.org/drawingml/2006/wordprocessingDrawing" xmlns:w10="urn:schemas-microsoft-com:office:word" xmlns:w="http://schemas.openxmlformats.org/wordprocessingml/2006/main" xmlns:w14="http://schemas.microsoft.com/office/word/2010/wordml" xmlns:w15="http://schemas.microsoft.com/office/word/2012/wordml" xmlns:w16cex="http://schemas.microsoft.com/office/word/2018/wordml/cex" xmlns:w16cid="http://schemas.microsoft.com/office/word/2016/wordml/cid" xmlns:w16="http://schemas.microsoft.com/office/word/2018/wordml" xmlns:w16sdtdh="http://schemas.microsoft.com/office/word/2020/wordml/sdtdatahash" xmlns:w16se="http://schemas.microsoft.com/office/word/2015/wordml/symex" xmlns:wpg="http://schemas.microsoft.com/office/word/2010/wordprocessingGroup" xmlns:wpi="http://schemas.microsoft.com/office/word/2010/wordprocessingInk" xmlns:wne="http://schemas.microsoft.com/office/word/2006/wordml" xmlns:wps="http://schemas.microsoft.com/office/word/2010/wordprocessingShape" mc:Ignorable="w14 w15 w16se w16cid w16 w16cex w16sdtdh wp14">
   <w:footnote w:type="separator" w:id="-1">
     <w:p>
       <w:pPr>
@@ -2381,7 +2445,7 @@
 </file>
 
 <file path=word/styles.xml><?xml version="1.0" encoding="utf-8"?>
-<w:styles xmlns:mc="http://schemas.openxmlformats.org/markup-compatibility/2006" xmlns:r="http://schemas.openxmlformats.org/officeDocument/2006/relationships" xmlns:w="http://schemas.openxmlformats.org/wordprocessingml/2006/main" xmlns:w14="http://schemas.microsoft.com/office/word/2010/wordml" xmlns:w15="http://schemas.microsoft.com/office/word/2012/wordml" xmlns:w16cex="http://schemas.microsoft.com/office/word/2018/wordml/cex" xmlns:w16cid="http://schemas.microsoft.com/office/word/2016/wordml/cid" xmlns:w16="http://schemas.microsoft.com/office/word/2018/wordml" xmlns:w16se="http://schemas.microsoft.com/office/word/2015/wordml/symex" mc:Ignorable="w14 w15 w16se w16cid w16 w16cex">
+<w:styles xmlns:mc="http://schemas.openxmlformats.org/markup-compatibility/2006" xmlns:r="http://schemas.openxmlformats.org/officeDocument/2006/relationships" xmlns:w="http://schemas.openxmlformats.org/wordprocessingml/2006/main" xmlns:w14="http://schemas.microsoft.com/office/word/2010/wordml" xmlns:w15="http://schemas.microsoft.com/office/word/2012/wordml" xmlns:w16cex="http://schemas.microsoft.com/office/word/2018/wordml/cex" xmlns:w16cid="http://schemas.microsoft.com/office/word/2016/wordml/cid" xmlns:w16="http://schemas.microsoft.com/office/word/2018/wordml" xmlns:w16sdtdh="http://schemas.microsoft.com/office/word/2020/wordml/sdtdatahash" xmlns:w16se="http://schemas.microsoft.com/office/word/2015/wordml/symex" mc:Ignorable="w14 w15 w16se w16cid w16 w16cex w16sdtdh">
   <w:docDefaults>
     <w:rPrDefault>
       <w:rPr>

</xml_diff>